<commit_message>
2022-04-05 bootstrapping Linux + Bamboo: YAML & structure
</commit_message>
<xml_diff>
--- a/Bamboo/Bamboo_structure.docx
+++ b/Bamboo/Bamboo_structure.docx
@@ -231,7 +231,15 @@
           <w:rFonts w:ascii="Times New Roman" w:hAnsi="Times New Roman" w:cs="Times New Roman"/>
           <w:sz w:val="24"/>
         </w:rPr>
-        <w:t>План определяет всё, что касается вашего процесса непрерывной интеграции</w:t>
+        <w:t xml:space="preserve">План определяет всё, что касается вашего </w:t>
+      </w:r>
+      <w:r>
+        <w:rPr>
+          <w:rFonts w:ascii="Times New Roman" w:hAnsi="Times New Roman" w:cs="Times New Roman"/>
+          <w:i/>
+          <w:sz w:val="24"/>
+        </w:rPr>
+        <w:t>процесса непрерывной интеграции</w:t>
       </w:r>
       <w:r>
         <w:rPr>
@@ -310,21 +318,7 @@
           <w:rFonts w:ascii="Times New Roman" w:hAnsi="Times New Roman" w:cs="Times New Roman"/>
           <w:sz w:val="24"/>
         </w:rPr>
-        <w:t>п</w:t>
-      </w:r>
-      <w:r>
-        <w:rPr>
-          <w:rFonts w:ascii="Times New Roman" w:hAnsi="Times New Roman" w:cs="Times New Roman"/>
-          <w:sz w:val="24"/>
-        </w:rPr>
-        <w:t>о умолчанию имеет один этап</w:t>
-      </w:r>
-      <w:r>
-        <w:rPr>
-          <w:rFonts w:ascii="Times New Roman" w:hAnsi="Times New Roman" w:cs="Times New Roman"/>
-          <w:sz w:val="24"/>
-        </w:rPr>
-        <w:t xml:space="preserve"> (</w:t>
+        <w:t>по умолчанию имеет один этап (</w:t>
       </w:r>
       <w:r>
         <w:rPr>
@@ -339,21 +333,7 @@
           <w:rFonts w:ascii="Times New Roman" w:hAnsi="Times New Roman" w:cs="Times New Roman"/>
           <w:sz w:val="24"/>
         </w:rPr>
-        <w:t>)</w:t>
-      </w:r>
-      <w:r>
-        <w:rPr>
-          <w:rFonts w:ascii="Times New Roman" w:hAnsi="Times New Roman" w:cs="Times New Roman"/>
-          <w:sz w:val="24"/>
-        </w:rPr>
-        <w:t>, но может использоваться для группир</w:t>
-      </w:r>
-      <w:r>
-        <w:rPr>
-          <w:rFonts w:ascii="Times New Roman" w:hAnsi="Times New Roman" w:cs="Times New Roman"/>
-          <w:sz w:val="24"/>
-        </w:rPr>
-        <w:t>овки заданий в несколько этапов;</w:t>
+        <w:t>), но может использоваться для группировки заданий в несколько этапов;</w:t>
       </w:r>
     </w:p>
     <w:p>
@@ -373,14 +353,7 @@
           <w:rFonts w:ascii="Times New Roman" w:hAnsi="Times New Roman" w:cs="Times New Roman"/>
           <w:sz w:val="24"/>
         </w:rPr>
-        <w:t>о</w:t>
-      </w:r>
-      <w:r>
-        <w:rPr>
-          <w:rFonts w:ascii="Times New Roman" w:hAnsi="Times New Roman" w:cs="Times New Roman"/>
-          <w:sz w:val="24"/>
-        </w:rPr>
-        <w:t>брабатывает серию из одного или нескольких этапов, которые выполняются последовательно с использовани</w:t>
+        <w:t>обрабатывает серию из одного или нескольких этапов, которые выполняются последовательно с использовани</w:t>
       </w:r>
       <w:r>
         <w:rPr>
@@ -646,7 +619,38 @@
           <w:rFonts w:ascii="Times New Roman" w:hAnsi="Times New Roman" w:cs="Times New Roman"/>
           <w:sz w:val="24"/>
         </w:rPr>
-        <w:t>Разделяет групповые задания на отдельные шаги в рамках процесса построения плана. Например, у вас может быть процесс сборки, состоящий из этапа компиляции, за которым следуют несколько шагов тестирования.</w:t>
+        <w:t>Разделяет групповые задания на отдельные шаги</w:t>
+      </w:r>
+      <w:r>
+        <w:rPr>
+          <w:rFonts w:ascii="Times New Roman" w:hAnsi="Times New Roman" w:cs="Times New Roman"/>
+          <w:sz w:val="24"/>
+        </w:rPr>
+        <w:t xml:space="preserve"> (</w:t>
+      </w:r>
+      <w:r>
+        <w:rPr>
+          <w:rFonts w:ascii="Times New Roman" w:hAnsi="Times New Roman" w:cs="Times New Roman"/>
+          <w:b/>
+          <w:i/>
+          <w:sz w:val="24"/>
+          <w:lang w:val="en-US"/>
+        </w:rPr>
+        <w:t>jobs</w:t>
+      </w:r>
+      <w:r>
+        <w:rPr>
+          <w:rFonts w:ascii="Times New Roman" w:hAnsi="Times New Roman" w:cs="Times New Roman"/>
+          <w:sz w:val="24"/>
+        </w:rPr>
+        <w:t>)</w:t>
+      </w:r>
+      <w:r>
+        <w:rPr>
+          <w:rFonts w:ascii="Times New Roman" w:hAnsi="Times New Roman" w:cs="Times New Roman"/>
+          <w:sz w:val="24"/>
+        </w:rPr>
+        <w:t xml:space="preserve"> в рамках процесса построения плана. Например, у вас может быть процесс сборки, состоящий из этапа компиляции, за которым следуют несколько шагов тестирования.</w:t>
       </w:r>
     </w:p>
     <w:p>
@@ -812,14 +816,7 @@
           <w:rFonts w:ascii="Times New Roman" w:hAnsi="Times New Roman" w:cs="Times New Roman"/>
           <w:sz w:val="24"/>
         </w:rPr>
-        <w:t>п</w:t>
-      </w:r>
-      <w:r>
-        <w:rPr>
-          <w:rFonts w:ascii="Times New Roman" w:hAnsi="Times New Roman" w:cs="Times New Roman"/>
-          <w:sz w:val="24"/>
-        </w:rPr>
-        <w:t>араллельно обрабатывает свои задания на нескольк</w:t>
+        <w:t>параллельно обрабатывает свои задания на нескольк</w:t>
       </w:r>
       <w:r>
         <w:rPr>
@@ -846,14 +843,7 @@
           <w:rFonts w:ascii="Times New Roman" w:hAnsi="Times New Roman" w:cs="Times New Roman"/>
           <w:sz w:val="24"/>
         </w:rPr>
-        <w:t>д</w:t>
-      </w:r>
-      <w:r>
-        <w:rPr>
-          <w:rFonts w:ascii="Times New Roman" w:hAnsi="Times New Roman" w:cs="Times New Roman"/>
-          <w:sz w:val="24"/>
-        </w:rPr>
-        <w:t>олжен успешно завершить все свои</w:t>
+        <w:t>должен успешно завершить все свои</w:t>
       </w:r>
       <w:r>
         <w:rPr>
@@ -924,49 +914,53 @@
           <w:rFonts w:ascii="Times New Roman" w:hAnsi="Times New Roman" w:cs="Times New Roman"/>
           <w:sz w:val="24"/>
         </w:rPr>
-        <w:t>м</w:t>
-      </w:r>
-      <w:r>
-        <w:rPr>
-          <w:rFonts w:ascii="Times New Roman" w:hAnsi="Times New Roman" w:cs="Times New Roman"/>
-          <w:sz w:val="24"/>
-        </w:rPr>
-        <w:t>ожет производить артефакты, которые можно сделать доступными для использования на следующем этапе.</w:t>
-      </w:r>
-    </w:p>
-    <w:p>
-      <w:pPr>
-        <w:rPr>
-          <w:rFonts w:ascii="Times New Roman" w:hAnsi="Times New Roman" w:cs="Times New Roman"/>
-          <w:sz w:val="24"/>
-        </w:rPr>
-      </w:pPr>
-      <w:r>
-        <w:rPr>
-          <w:rFonts w:ascii="Times New Roman" w:hAnsi="Times New Roman" w:cs="Times New Roman"/>
-          <w:sz w:val="24"/>
-        </w:rPr>
-        <w:t>Каждый план должен содержать по крайней мере один этап.</w:t>
-      </w:r>
-    </w:p>
-    <w:p>
-      <w:pPr>
-        <w:rPr>
-          <w:rFonts w:ascii="Times New Roman" w:hAnsi="Times New Roman" w:cs="Times New Roman"/>
-          <w:sz w:val="24"/>
-        </w:rPr>
-      </w:pPr>
-    </w:p>
-    <w:p>
-      <w:pPr>
-        <w:rPr>
-          <w:rFonts w:ascii="Times New Roman" w:hAnsi="Times New Roman" w:cs="Times New Roman"/>
-          <w:sz w:val="24"/>
-        </w:rPr>
-      </w:pPr>
-      <w:r>
-        <w:rPr>
-          <w:rFonts w:ascii="Times New Roman" w:hAnsi="Times New Roman" w:cs="Times New Roman"/>
+        <w:t>может производить артефакты, которые можно сделать доступными для использования на следующем этапе.</w:t>
+      </w:r>
+    </w:p>
+    <w:p>
+      <w:pPr>
+        <w:rPr>
+          <w:rFonts w:ascii="Times New Roman" w:hAnsi="Times New Roman" w:cs="Times New Roman"/>
+          <w:sz w:val="24"/>
+        </w:rPr>
+      </w:pPr>
+      <w:r>
+        <w:rPr>
+          <w:rFonts w:ascii="Times New Roman" w:hAnsi="Times New Roman" w:cs="Times New Roman"/>
+          <w:sz w:val="24"/>
+        </w:rPr>
+        <w:t>Каждый план должен содерж</w:t>
+      </w:r>
+      <w:bookmarkStart w:id="0" w:name="_GoBack"/>
+      <w:bookmarkEnd w:id="0"/>
+      <w:r>
+        <w:rPr>
+          <w:rFonts w:ascii="Times New Roman" w:hAnsi="Times New Roman" w:cs="Times New Roman"/>
+          <w:sz w:val="24"/>
+        </w:rPr>
+        <w:t>ать по крайней мере один этап.</w:t>
+      </w:r>
+    </w:p>
+    <w:p>
+      <w:pPr>
+        <w:rPr>
+          <w:rFonts w:ascii="Times New Roman" w:hAnsi="Times New Roman" w:cs="Times New Roman"/>
+          <w:sz w:val="24"/>
+        </w:rPr>
+      </w:pPr>
+    </w:p>
+    <w:p>
+      <w:pPr>
+        <w:rPr>
+          <w:rFonts w:ascii="Times New Roman" w:hAnsi="Times New Roman" w:cs="Times New Roman"/>
+          <w:b/>
+          <w:sz w:val="24"/>
+        </w:rPr>
+      </w:pPr>
+      <w:r>
+        <w:rPr>
+          <w:rFonts w:ascii="Times New Roman" w:hAnsi="Times New Roman" w:cs="Times New Roman"/>
+          <w:b/>
           <w:sz w:val="24"/>
         </w:rPr>
         <w:t>Задания (</w:t>
@@ -975,6 +969,7 @@
       <w:r>
         <w:rPr>
           <w:rFonts w:ascii="Times New Roman" w:hAnsi="Times New Roman" w:cs="Times New Roman"/>
+          <w:b/>
           <w:sz w:val="24"/>
         </w:rPr>
         <w:t>джобы</w:t>
@@ -983,6 +978,7 @@
       <w:r>
         <w:rPr>
           <w:rFonts w:ascii="Times New Roman" w:hAnsi="Times New Roman" w:cs="Times New Roman"/>
+          <w:b/>
           <w:sz w:val="24"/>
         </w:rPr>
         <w:t>)</w:t>
@@ -1055,7 +1051,7 @@
           <w:sz w:val="24"/>
         </w:rPr>
       </w:pPr>
-      <w:hyperlink r:id="rId6" w:history="1">
+      <w:hyperlink r:id="rId6" w:anchor="job" w:history="1">
         <w:r>
           <w:rPr>
             <w:rStyle w:val="a3"/>
@@ -1096,8 +1092,6 @@
           <w:sz w:val="24"/>
         </w:rPr>
       </w:pPr>
-      <w:bookmarkStart w:id="0" w:name="_GoBack"/>
-      <w:bookmarkEnd w:id="0"/>
     </w:p>
     <w:sectPr>
       <w:pgSz w:w="11906" w:h="16838"/>

</xml_diff>

<commit_message>
2022-04-20 Bamboo YAML Spec Structure
</commit_message>
<xml_diff>
--- a/Bamboo/Bamboo_structure.docx
+++ b/Bamboo/Bamboo_structure.docx
@@ -984,61 +984,141 @@
     <w:p>
       <w:pPr>
         <w:rPr>
+          <w:rFonts w:ascii="Times New Roman" w:hAnsi="Times New Roman" w:cs="Times New Roman"/>
+          <w:sz w:val="24"/>
+        </w:rPr>
+      </w:pPr>
+      <w:r>
+        <w:rPr>
+          <w:rFonts w:ascii="Times New Roman" w:hAnsi="Times New Roman" w:cs="Times New Roman"/>
+          <w:sz w:val="24"/>
+        </w:rPr>
+        <w:t>Задание — это отдельная единица сборки в плане, состоящая из одной или нескольких задач</w:t>
+      </w:r>
+      <w:r>
+        <w:rPr>
+          <w:rFonts w:ascii="Times New Roman" w:hAnsi="Times New Roman" w:cs="Times New Roman"/>
+          <w:sz w:val="24"/>
+        </w:rPr>
+        <w:t xml:space="preserve"> (</w:t>
+      </w:r>
+      <w:r>
+        <w:rPr>
+          <w:rFonts w:ascii="Times New Roman" w:hAnsi="Times New Roman" w:cs="Times New Roman"/>
+          <w:sz w:val="24"/>
+          <w:lang w:val="en-US"/>
+        </w:rPr>
+        <w:t>tasks</w:t>
+      </w:r>
+      <w:r>
+        <w:rPr>
+          <w:rFonts w:ascii="Times New Roman" w:hAnsi="Times New Roman" w:cs="Times New Roman"/>
+          <w:sz w:val="24"/>
+        </w:rPr>
+        <w:t>)</w:t>
+      </w:r>
+      <w:r>
+        <w:rPr>
+          <w:rFonts w:ascii="Times New Roman" w:hAnsi="Times New Roman" w:cs="Times New Roman"/>
+          <w:sz w:val="24"/>
+        </w:rPr>
+        <w:t xml:space="preserve">. Задания на этапе будут выполняться параллельно, если доступно достаточное количество агентов </w:t>
+      </w:r>
+      <w:proofErr w:type="spellStart"/>
+      <w:r>
+        <w:rPr>
+          <w:rFonts w:ascii="Times New Roman" w:hAnsi="Times New Roman" w:cs="Times New Roman"/>
+          <w:sz w:val="24"/>
+        </w:rPr>
+        <w:t>Bamboo</w:t>
+      </w:r>
+      <w:proofErr w:type="spellEnd"/>
+      <w:r>
+        <w:rPr>
+          <w:rFonts w:ascii="Times New Roman" w:hAnsi="Times New Roman" w:cs="Times New Roman"/>
+          <w:sz w:val="24"/>
+        </w:rPr>
+        <w:t xml:space="preserve"> и достаточный размер вашей лицензии. Работа: Обрабатывает серию из одной или нескольких задач, последовательно выполняемых одним и тем же агентом. Управляет порядком выполнения задач. Собирает требования отдельных задач в задании, чтобы эти требования можно было сопоставить с возможностями агента. Определяет артефакты, которые будет создавать сборка. Можно использовать артефакты, созданные на предыдущем этапе. Каждый план должен содержать хотя бы одно задание.</w:t>
+      </w:r>
+    </w:p>
+    <w:p>
+      <w:pPr>
+        <w:rPr>
           <w:rStyle w:val="jlqj4b"/>
         </w:rPr>
       </w:pPr>
-      <w:r>
-        <w:rPr>
-          <w:rStyle w:val="jlqj4b"/>
-        </w:rPr>
-        <w:t xml:space="preserve">Задание — это отдельная единица сборки в плане, состоящая из одной или нескольких задач. Задания на этапе будут выполняться параллельно, если доступно достаточное количество агентов </w:t>
+    </w:p>
+    <w:p>
+      <w:pPr>
+        <w:rPr>
+          <w:rFonts w:ascii="Times New Roman" w:hAnsi="Times New Roman" w:cs="Times New Roman"/>
+          <w:b/>
+          <w:sz w:val="24"/>
+        </w:rPr>
+      </w:pPr>
+      <w:r>
+        <w:rPr>
+          <w:rFonts w:ascii="Times New Roman" w:hAnsi="Times New Roman" w:cs="Times New Roman"/>
+          <w:b/>
+          <w:sz w:val="24"/>
+        </w:rPr>
+        <w:t>Задачи (Tasks)</w:t>
+      </w:r>
+    </w:p>
+    <w:p>
+      <w:pPr>
+        <w:rPr>
+          <w:rFonts w:ascii="Times New Roman" w:hAnsi="Times New Roman" w:cs="Times New Roman"/>
+          <w:sz w:val="24"/>
+        </w:rPr>
+      </w:pPr>
+      <w:r>
+        <w:rPr>
+          <w:rFonts w:ascii="Times New Roman" w:hAnsi="Times New Roman" w:cs="Times New Roman"/>
+          <w:sz w:val="24"/>
+        </w:rPr>
+        <w:t xml:space="preserve">Задача — это небольшая единица работы, </w:t>
+      </w:r>
+      <w:proofErr w:type="gramStart"/>
+      <w:r>
+        <w:rPr>
+          <w:rFonts w:ascii="Times New Roman" w:hAnsi="Times New Roman" w:cs="Times New Roman"/>
+          <w:sz w:val="24"/>
+        </w:rPr>
+        <w:t>например</w:t>
+      </w:r>
+      <w:proofErr w:type="gramEnd"/>
+      <w:r>
+        <w:rPr>
+          <w:rFonts w:ascii="Times New Roman" w:hAnsi="Times New Roman" w:cs="Times New Roman"/>
+          <w:sz w:val="24"/>
+        </w:rPr>
+        <w:t xml:space="preserve"> проверка исходного кода или запуск скрипта. Задачи настр</w:t>
+      </w:r>
+      <w:bookmarkStart w:id="0" w:name="_GoBack"/>
+      <w:bookmarkEnd w:id="0"/>
+      <w:r>
+        <w:rPr>
+          <w:rFonts w:ascii="Times New Roman" w:hAnsi="Times New Roman" w:cs="Times New Roman"/>
+          <w:sz w:val="24"/>
+        </w:rPr>
+        <w:t xml:space="preserve">аиваются в рамках задания и выполняются в рабочем каталоге </w:t>
       </w:r>
       <w:proofErr w:type="spellStart"/>
       <w:r>
         <w:rPr>
-          <w:rStyle w:val="jlqj4b"/>
+          <w:rFonts w:ascii="Times New Roman" w:hAnsi="Times New Roman" w:cs="Times New Roman"/>
+          <w:sz w:val="24"/>
         </w:rPr>
         <w:t>Bamboo</w:t>
       </w:r>
       <w:proofErr w:type="spellEnd"/>
       <w:r>
         <w:rPr>
-          <w:rStyle w:val="jlqj4b"/>
-        </w:rPr>
-        <w:t xml:space="preserve"> и достаточный размер вашей лицензии. Работа: Обрабатывает серию из одной или нескольких задач, последовательно выполняемых одним и тем же агентом. Управляет порядком выполнения задач. Собирает требования отдельных задач в задании, чтобы эти требования можно было сопоставить с возможностями агента. Определяет артефакты, которые будет создавать сборка. Можно использовать артефакты, созданные на предыдущем этапе. Каждый план должен содержать хотя бы одно задание.</w:t>
-      </w:r>
-    </w:p>
-    <w:p>
-      <w:pPr>
-        <w:rPr>
-          <w:rStyle w:val="jlqj4b"/>
-        </w:rPr>
-      </w:pPr>
-    </w:p>
-    <w:p>
-      <w:pPr>
-        <w:rPr>
-          <w:rStyle w:val="jlqj4b"/>
-        </w:rPr>
-      </w:pPr>
-      <w:r>
-        <w:rPr>
-          <w:rStyle w:val="jlqj4b"/>
-        </w:rPr>
-        <w:t>Задачи (</w:t>
-      </w:r>
-      <w:r>
-        <w:rPr>
-          <w:rStyle w:val="jlqj4b"/>
-          <w:lang w:val="en-US"/>
-        </w:rPr>
-        <w:t>Tasks</w:t>
-      </w:r>
-      <w:r>
-        <w:rPr>
-          <w:rStyle w:val="jlqj4b"/>
-        </w:rPr>
-        <w:t>)</w:t>
+          <w:rFonts w:ascii="Times New Roman" w:hAnsi="Times New Roman" w:cs="Times New Roman"/>
+          <w:sz w:val="24"/>
+        </w:rPr>
+        <w:t>.</w:t>
       </w:r>
     </w:p>
     <w:p>
@@ -1047,84 +1127,19 @@
           <w:rStyle w:val="q4iawc"/>
         </w:rPr>
       </w:pPr>
+      <w:proofErr w:type="spellStart"/>
       <w:r>
         <w:rPr>
           <w:rStyle w:val="q4iawc"/>
         </w:rPr>
-        <w:t xml:space="preserve">Задача — это небольшая единица работы, </w:t>
-      </w:r>
-      <w:proofErr w:type="gramStart"/>
+        <w:t>Bamboo</w:t>
+      </w:r>
+      <w:proofErr w:type="spellEnd"/>
       <w:r>
         <w:rPr>
           <w:rStyle w:val="q4iawc"/>
         </w:rPr>
-        <w:t>например</w:t>
-      </w:r>
-      <w:proofErr w:type="gramEnd"/>
-      <w:r>
-        <w:rPr>
-          <w:rStyle w:val="q4iawc"/>
-        </w:rPr>
-        <w:t xml:space="preserve"> проверка исходного кода или запуск скрипта.</w:t>
-      </w:r>
-      <w:r>
-        <w:rPr>
-          <w:rStyle w:val="viiyi"/>
-        </w:rPr>
-        <w:t xml:space="preserve"> </w:t>
-      </w:r>
-      <w:r>
-        <w:rPr>
-          <w:rStyle w:val="q4iawc"/>
-        </w:rPr>
-        <w:t xml:space="preserve">Задачи настраиваются в рамках задания и выполняются в рабочем каталоге </w:t>
-      </w:r>
-      <w:proofErr w:type="spellStart"/>
-      <w:r>
-        <w:rPr>
-          <w:rStyle w:val="q4iawc"/>
-        </w:rPr>
-        <w:t>Bamboo</w:t>
-      </w:r>
-      <w:proofErr w:type="spellEnd"/>
-      <w:r>
-        <w:rPr>
-          <w:rStyle w:val="q4iawc"/>
-        </w:rPr>
-        <w:t>.</w:t>
-      </w:r>
-    </w:p>
-    <w:p>
-      <w:pPr>
-        <w:rPr>
-          <w:rStyle w:val="q4iawc"/>
-        </w:rPr>
-      </w:pPr>
-      <w:proofErr w:type="spellStart"/>
-      <w:r>
-        <w:rPr>
-          <w:rStyle w:val="q4iawc"/>
-        </w:rPr>
-        <w:t>Bamboo</w:t>
-      </w:r>
-      <w:proofErr w:type="spellEnd"/>
-      <w:r>
-        <w:rPr>
-          <w:rStyle w:val="q4iawc"/>
-        </w:rPr>
-        <w:t xml:space="preserve"> </w:t>
-      </w:r>
-      <w:r>
-        <w:rPr>
-          <w:rStyle w:val="q4iawc"/>
-        </w:rPr>
-        <w:t>может иметь два типа задач</w:t>
-      </w:r>
-      <w:r>
-        <w:rPr>
-          <w:rStyle w:val="q4iawc"/>
-        </w:rPr>
-        <w:t>:</w:t>
+        <w:t xml:space="preserve"> может иметь два типа задач:</w:t>
       </w:r>
     </w:p>
     <w:p>
@@ -1197,7 +1212,6 @@
       <w:pPr>
         <w:rPr>
           <w:rStyle w:val="q4iawc"/>
-          <w:lang w:val="en-US"/>
         </w:rPr>
       </w:pPr>
       <w:r>
@@ -1211,7 +1225,26 @@
           <w:rStyle w:val="q4iawc"/>
           <w:lang w:val="en-US"/>
         </w:rPr>
-        <w:t>Final tasks:</w:t>
+        <w:t>Final</w:t>
+      </w:r>
+      <w:r>
+        <w:rPr>
+          <w:rStyle w:val="q4iawc"/>
+        </w:rPr>
+        <w:t xml:space="preserve"> </w:t>
+      </w:r>
+      <w:r>
+        <w:rPr>
+          <w:rStyle w:val="q4iawc"/>
+          <w:lang w:val="en-US"/>
+        </w:rPr>
+        <w:t>tasks</w:t>
+      </w:r>
+      <w:r>
+        <w:rPr>
+          <w:rStyle w:val="q4iawc"/>
+        </w:rPr>
+        <w:t>:</w:t>
       </w:r>
     </w:p>
     <w:p>
@@ -1221,8 +1254,6 @@
           <w:rStyle w:val="jlqj4b"/>
         </w:rPr>
       </w:pPr>
-      <w:bookmarkStart w:id="0" w:name="_GoBack"/>
-      <w:bookmarkEnd w:id="0"/>
       <w:r>
         <w:rPr>
           <w:rStyle w:val="q4iawc"/>

</xml_diff>